<commit_message>
paradoja y finalizado ciclico
</commit_message>
<xml_diff>
--- a/PreguntasRamio.docx
+++ b/PreguntasRamio.docx
@@ -360,56 +360,83 @@
         </w:rPr>
         <w:t>u</w:t>
       </w:r>
+      <w:r>
+        <w:rPr>
+          <w:color w:val="FF0000"/>
+        </w:rPr>
+        <w:t>lar</w:t>
+      </w:r>
+      <w:r>
+        <w:rPr>
+          <w:color w:val="FF0000"/>
+        </w:rPr>
+        <w:t xml:space="preserve"> por el </w:t>
+      </w:r>
+      <w:proofErr w:type="spellStart"/>
+      <w:r>
+        <w:rPr>
+          <w:color w:val="FF0000"/>
+        </w:rPr>
+        <w:t>keySize</w:t>
+      </w:r>
+      <w:proofErr w:type="spellEnd"/>
+      <w:r>
+        <w:rPr>
+          <w:color w:val="FF0000"/>
+        </w:rPr>
+        <w:t xml:space="preserve"> </w:t>
+      </w:r>
+      <w:proofErr w:type="spellStart"/>
+      <w:r>
+        <w:rPr>
+          <w:color w:val="FF0000"/>
+        </w:rPr>
+        <w:t>maximo</w:t>
+      </w:r>
+      <w:proofErr w:type="spellEnd"/>
+      <w:r>
+        <w:rPr>
+          <w:color w:val="FF0000"/>
+        </w:rPr>
+        <w:t xml:space="preserve"> con el q se calcularan los </w:t>
+      </w:r>
+      <w:proofErr w:type="spellStart"/>
+      <w:r>
+        <w:rPr>
+          <w:color w:val="FF0000"/>
+        </w:rPr>
+        <w:t>nnc</w:t>
+      </w:r>
+      <w:proofErr w:type="spellEnd"/>
+    </w:p>
+    <w:p>
+      <w:pPr>
+        <w:rPr>
+          <w:color w:val="FF0000"/>
+        </w:rPr>
+      </w:pPr>
+      <w:r>
+        <w:rPr>
+          <w:color w:val="FF0000"/>
+        </w:rPr>
+        <w:t xml:space="preserve">//añadir a la </w:t>
+      </w:r>
+      <w:proofErr w:type="spellStart"/>
+      <w:r>
+        <w:rPr>
+          <w:color w:val="FF0000"/>
+        </w:rPr>
+        <w:t>info</w:t>
+      </w:r>
+      <w:proofErr w:type="spellEnd"/>
+      <w:r>
+        <w:rPr>
+          <w:color w:val="FF0000"/>
+        </w:rPr>
+        <w:t xml:space="preserve"> de los ataques el enlace a criptored?</w:t>
+      </w:r>
       <w:bookmarkStart w:id="0" w:name="_GoBack"/>
       <w:bookmarkEnd w:id="0"/>
-      <w:r>
-        <w:rPr>
-          <w:color w:val="FF0000"/>
-        </w:rPr>
-        <w:t>lar</w:t>
-      </w:r>
-      <w:r>
-        <w:rPr>
-          <w:color w:val="FF0000"/>
-        </w:rPr>
-        <w:t xml:space="preserve"> por el </w:t>
-      </w:r>
-      <w:proofErr w:type="spellStart"/>
-      <w:r>
-        <w:rPr>
-          <w:color w:val="FF0000"/>
-        </w:rPr>
-        <w:t>keySize</w:t>
-      </w:r>
-      <w:proofErr w:type="spellEnd"/>
-      <w:r>
-        <w:rPr>
-          <w:color w:val="FF0000"/>
-        </w:rPr>
-        <w:t xml:space="preserve"> </w:t>
-      </w:r>
-      <w:proofErr w:type="spellStart"/>
-      <w:r>
-        <w:rPr>
-          <w:color w:val="FF0000"/>
-        </w:rPr>
-        <w:t>maximo</w:t>
-      </w:r>
-      <w:proofErr w:type="spellEnd"/>
-      <w:r>
-        <w:rPr>
-          <w:color w:val="FF0000"/>
-        </w:rPr>
-        <w:t xml:space="preserve"> con el q se calcularan los </w:t>
-      </w:r>
-      <w:proofErr w:type="spellStart"/>
-      <w:r>
-        <w:rPr>
-          <w:color w:val="FF0000"/>
-        </w:rPr>
-        <w:t>nnc</w:t>
-      </w:r>
-      <w:proofErr w:type="spellEnd"/>
     </w:p>
     <w:p/>
     <w:sectPr>

</xml_diff>

<commit_message>
ParadoxAttack y cambios menores en genRSA
</commit_message>
<xml_diff>
--- a/PreguntasRamio.docx
+++ b/PreguntasRamio.docx
@@ -433,8 +433,353 @@
         <w:rPr>
           <w:color w:val="FF0000"/>
         </w:rPr>
-        <w:t xml:space="preserve"> de los ataques el enlace a criptored?</w:t>
-      </w:r>
+        <w:t xml:space="preserve"> de los ataques el enlace a </w:t>
+      </w:r>
+      <w:proofErr w:type="spellStart"/>
+      <w:r>
+        <w:rPr>
+          <w:color w:val="FF0000"/>
+        </w:rPr>
+        <w:t>criptored</w:t>
+      </w:r>
+      <w:proofErr w:type="spellEnd"/>
+      <w:r>
+        <w:rPr>
+          <w:color w:val="FF0000"/>
+        </w:rPr>
+        <w:t>?</w:t>
+      </w:r>
+    </w:p>
+    <w:p>
+      <w:pPr>
+        <w:rPr>
+          <w:color w:val="FF0000"/>
+        </w:rPr>
+      </w:pPr>
+      <w:r>
+        <w:rPr>
+          <w:color w:val="FF0000"/>
+        </w:rPr>
+        <w:lastRenderedPageBreak/>
+        <w:t xml:space="preserve">Ataque por paradoja del cumpleaños permitir </w:t>
+      </w:r>
+      <w:proofErr w:type="spellStart"/>
+      <w:r>
+        <w:rPr>
+          <w:color w:val="FF0000"/>
+        </w:rPr>
+        <w:t>exponent</w:t>
+      </w:r>
+      <w:proofErr w:type="spellEnd"/>
+      <w:r>
+        <w:rPr>
+          <w:color w:val="FF0000"/>
+        </w:rPr>
+        <w:t xml:space="preserve"> y modulo que se quiera? Aunque pueda dar lugar a que nunca termine el ataque? Como hacer para comprobar que exponente y modulo están bien metidos manualmente?</w:t>
+      </w:r>
+    </w:p>
+    <w:p>
+      <w:pPr>
+        <w:rPr>
+          <w:color w:val="FF0000"/>
+        </w:rPr>
+      </w:pPr>
+    </w:p>
+    <w:p>
+      <w:pPr>
+        <w:rPr>
+          <w:color w:val="FF0000"/>
+        </w:rPr>
+      </w:pPr>
+      <w:r>
+        <w:rPr>
+          <w:color w:val="FF0000"/>
+        </w:rPr>
+        <w:t>ATAQUE PARADOJA DEL CUMPLEAÑOS</w:t>
+      </w:r>
+    </w:p>
+    <w:p>
+      <w:pPr>
+        <w:rPr>
+          <w:color w:val="FF0000"/>
+        </w:rPr>
+      </w:pPr>
+      <w:r>
+        <w:rPr>
+          <w:color w:val="FF0000"/>
+        </w:rPr>
+        <w:t>Actualmente la paradoja del cumpleaños se calcula calculando los val</w:t>
+      </w:r>
+      <w:r>
+        <w:rPr>
+          <w:color w:val="FF0000"/>
+        </w:rPr>
+        <w:t>ores iniciales para la columna i</w:t>
+      </w:r>
+      <w:r>
+        <w:rPr>
+          <w:color w:val="FF0000"/>
+        </w:rPr>
+        <w:t xml:space="preserve"> y la columna j</w:t>
+      </w:r>
+      <w:r>
+        <w:rPr>
+          <w:color w:val="FF0000"/>
+        </w:rPr>
+        <w:t xml:space="preserve">. </w:t>
+      </w:r>
+      <w:r>
+        <w:rPr>
+          <w:color w:val="FF0000"/>
+        </w:rPr>
+        <w:t xml:space="preserve"> para comparar los sucesivos valores </w:t>
+      </w:r>
+      <w:r>
+        <w:rPr>
+          <w:color w:val="FF0000"/>
+        </w:rPr>
+        <w:t xml:space="preserve">de la columna i </w:t>
+      </w:r>
+      <w:r>
+        <w:rPr>
+          <w:color w:val="FF0000"/>
+        </w:rPr>
+        <w:t xml:space="preserve">con el valor inicial de la columna </w:t>
+      </w:r>
+      <w:r>
+        <w:rPr>
+          <w:color w:val="FF0000"/>
+        </w:rPr>
+        <w:t>j</w:t>
+      </w:r>
+      <w:r>
+        <w:rPr>
+          <w:color w:val="FF0000"/>
+        </w:rPr>
+        <w:t xml:space="preserve">. Se quiere así o se prefiere que </w:t>
+      </w:r>
+      <w:r>
+        <w:rPr>
+          <w:color w:val="FF0000"/>
+        </w:rPr>
+        <w:t xml:space="preserve">se calcule </w:t>
+      </w:r>
+      <w:proofErr w:type="spellStart"/>
+      <w:r>
+        <w:rPr>
+          <w:color w:val="FF0000"/>
+        </w:rPr>
+        <w:t>tb</w:t>
+      </w:r>
+      <w:proofErr w:type="spellEnd"/>
+      <w:r>
+        <w:rPr>
+          <w:color w:val="FF0000"/>
+        </w:rPr>
+        <w:t xml:space="preserve"> la columna j para comparar con i?</w:t>
+      </w:r>
+    </w:p>
+    <w:p>
+      <w:pPr>
+        <w:rPr>
+          <w:color w:val="FF0000"/>
+        </w:rPr>
+      </w:pPr>
+      <w:r>
+        <w:rPr>
+          <w:color w:val="FF0000"/>
+        </w:rPr>
+        <w:t xml:space="preserve">Se puede dar el caso de que se llegue a la mitad contraria del </w:t>
+      </w:r>
+      <w:proofErr w:type="spellStart"/>
+      <w:r>
+        <w:rPr>
+          <w:color w:val="FF0000"/>
+        </w:rPr>
+        <w:t>modulo</w:t>
+      </w:r>
+      <w:proofErr w:type="spellEnd"/>
+      <w:r>
+        <w:rPr>
+          <w:color w:val="FF0000"/>
+        </w:rPr>
+        <w:t xml:space="preserve"> y no se haya producido una </w:t>
+      </w:r>
+      <w:proofErr w:type="spellStart"/>
+      <w:r>
+        <w:rPr>
+          <w:color w:val="FF0000"/>
+        </w:rPr>
+        <w:t>colision</w:t>
+      </w:r>
+      <w:proofErr w:type="spellEnd"/>
+      <w:r>
+        <w:rPr>
+          <w:color w:val="FF0000"/>
+        </w:rPr>
+        <w:t xml:space="preserve">? Si es </w:t>
+      </w:r>
+      <w:proofErr w:type="spellStart"/>
+      <w:r>
+        <w:rPr>
+          <w:color w:val="FF0000"/>
+        </w:rPr>
+        <w:t>asi</w:t>
+      </w:r>
+      <w:proofErr w:type="spellEnd"/>
+      <w:r>
+        <w:rPr>
+          <w:color w:val="FF0000"/>
+        </w:rPr>
+        <w:t xml:space="preserve"> que hago?</w:t>
+      </w:r>
+    </w:p>
+    <w:p>
+      <w:pPr>
+        <w:rPr>
+          <w:color w:val="FF0000"/>
+          <w:u w:val="single"/>
+        </w:rPr>
+      </w:pPr>
+      <w:r>
+        <w:rPr>
+          <w:color w:val="FF0000"/>
+        </w:rPr>
+        <w:t xml:space="preserve">Preguntar a ramio que pasa con </w:t>
+      </w:r>
+      <w:proofErr w:type="spellStart"/>
+      <w:r>
+        <w:rPr>
+          <w:color w:val="FF0000"/>
+        </w:rPr>
+        <w:t>legionRSA</w:t>
+      </w:r>
+      <w:proofErr w:type="spellEnd"/>
+      <w:r>
+        <w:rPr>
+          <w:color w:val="FF0000"/>
+        </w:rPr>
+        <w:t xml:space="preserve"> que no funciona para el valor sacado por pantalla.</w:t>
+      </w:r>
+      <w:r>
+        <w:rPr>
+          <w:color w:val="FF0000"/>
+          <w:u w:val="single"/>
+        </w:rPr>
+        <w:t xml:space="preserve"> Como sabe </w:t>
+      </w:r>
+      <w:proofErr w:type="spellStart"/>
+      <w:r>
+        <w:rPr>
+          <w:color w:val="FF0000"/>
+          <w:u w:val="single"/>
+        </w:rPr>
+        <w:t>legion</w:t>
+      </w:r>
+      <w:proofErr w:type="spellEnd"/>
+      <w:r>
+        <w:rPr>
+          <w:color w:val="FF0000"/>
+          <w:u w:val="single"/>
+        </w:rPr>
+        <w:t xml:space="preserve"> RSA </w:t>
+      </w:r>
+      <w:proofErr w:type="spellStart"/>
+      <w:r>
+        <w:rPr>
+          <w:color w:val="FF0000"/>
+          <w:u w:val="single"/>
+        </w:rPr>
+        <w:t>cual</w:t>
+      </w:r>
+      <w:proofErr w:type="spellEnd"/>
+      <w:r>
+        <w:rPr>
+          <w:color w:val="FF0000"/>
+          <w:u w:val="single"/>
+        </w:rPr>
+        <w:t xml:space="preserve"> es la clave privada?</w:t>
+      </w:r>
+    </w:p>
+    <w:p>
+      <w:pPr>
+        <w:rPr>
+          <w:color w:val="FF0000"/>
+        </w:rPr>
+      </w:pPr>
+      <w:r>
+        <w:rPr>
+          <w:color w:val="FF0000"/>
+          <w:u w:val="single"/>
+        </w:rPr>
+        <w:t>Para que sirve?</w:t>
+      </w:r>
+      <w:r>
+        <w:rPr>
+          <w:color w:val="FF0000"/>
+        </w:rPr>
+        <w:t xml:space="preserve"> </w:t>
+      </w:r>
+      <w:r>
+        <w:rPr>
+          <w:color w:val="FF0000"/>
+        </w:rPr>
+        <w:t xml:space="preserve">w*s + e*t = 1 (en </w:t>
+      </w:r>
+      <w:proofErr w:type="spellStart"/>
+      <w:r>
+        <w:rPr>
+          <w:color w:val="FF0000"/>
+        </w:rPr>
+        <w:t>mod</w:t>
+      </w:r>
+      <w:proofErr w:type="spellEnd"/>
+      <w:r>
+        <w:rPr>
+          <w:color w:val="FF0000"/>
+        </w:rPr>
+        <w:t xml:space="preserve"> e y en </w:t>
+      </w:r>
+      <w:proofErr w:type="spellStart"/>
+      <w:r>
+        <w:rPr>
+          <w:color w:val="FF0000"/>
+        </w:rPr>
+        <w:t>mod</w:t>
+      </w:r>
+      <w:proofErr w:type="spellEnd"/>
+      <w:r>
+        <w:rPr>
+          <w:color w:val="FF0000"/>
+        </w:rPr>
+        <w:t xml:space="preserve"> w)</w:t>
+      </w:r>
+      <w:r>
+        <w:rPr>
+          <w:color w:val="FF0000"/>
+        </w:rPr>
+        <w:t xml:space="preserve">  después </w:t>
+      </w:r>
+      <w:r>
+        <w:rPr>
+          <w:color w:val="FF0000"/>
+        </w:rPr>
+        <w:t>Se comprueba que w*s + e*t = 1</w:t>
+      </w:r>
+    </w:p>
+    <w:p>
+      <w:pPr>
+        <w:rPr>
+          <w:color w:val="FF0000"/>
+        </w:rPr>
+      </w:pPr>
+    </w:p>
+    <w:p>
+      <w:pPr>
+        <w:rPr>
+          <w:color w:val="FF0000"/>
+        </w:rPr>
+      </w:pPr>
       <w:bookmarkStart w:id="0" w:name="_GoBack"/>
       <w:bookmarkEnd w:id="0"/>
     </w:p>

</xml_diff>

<commit_message>
escena  cifra y firma, cambios menores y escenas mejoradas
</commit_message>
<xml_diff>
--- a/PreguntasRamio.docx
+++ b/PreguntasRamio.docx
@@ -718,13 +718,7 @@
         <w:rPr>
           <w:color w:val="FF0000"/>
         </w:rPr>
-        <w:t xml:space="preserve"> </w:t>
-      </w:r>
-      <w:r>
-        <w:rPr>
-          <w:color w:val="FF0000"/>
-        </w:rPr>
-        <w:t xml:space="preserve">w*s + e*t = 1 (en </w:t>
+        <w:t xml:space="preserve"> w*s + e*t = 1 (en </w:t>
       </w:r>
       <w:proofErr w:type="spellStart"/>
       <w:r>
@@ -752,36 +746,77 @@
         <w:rPr>
           <w:color w:val="FF0000"/>
         </w:rPr>
-        <w:t xml:space="preserve"> w)</w:t>
-      </w:r>
-      <w:r>
-        <w:rPr>
-          <w:color w:val="FF0000"/>
-        </w:rPr>
-        <w:t xml:space="preserve">  después </w:t>
-      </w:r>
-      <w:r>
-        <w:rPr>
-          <w:color w:val="FF0000"/>
-        </w:rPr>
-        <w:t>Se comprueba que w*s + e*t = 1</w:t>
-      </w:r>
-    </w:p>
-    <w:p>
-      <w:pPr>
-        <w:rPr>
-          <w:color w:val="FF0000"/>
-        </w:rPr>
-      </w:pPr>
-    </w:p>
-    <w:p>
-      <w:pPr>
-        <w:rPr>
-          <w:color w:val="FF0000"/>
-        </w:rPr>
-      </w:pPr>
+        <w:t xml:space="preserve"> w)  después Se comprueba que w*s + e*t = 1</w:t>
+      </w:r>
+    </w:p>
+    <w:p>
+      <w:pPr>
+        <w:rPr>
+          <w:color w:val="FF0000"/>
+        </w:rPr>
+      </w:pPr>
+    </w:p>
+    <w:p>
+      <w:pPr>
+        <w:rPr>
+          <w:color w:val="FF0000"/>
+        </w:rPr>
+      </w:pPr>
+      <w:r>
+        <w:rPr>
+          <w:color w:val="FF0000"/>
+        </w:rPr>
+        <w:t>CIFRADO DESCIFRADO FIRMA Y COMPROBACION DE LA FIRMA</w:t>
+      </w:r>
+    </w:p>
+    <w:p>
+      <w:pPr>
+        <w:rPr>
+          <w:color w:val="FF0000"/>
+        </w:rPr>
+      </w:pPr>
+      <w:r>
+        <w:rPr>
+          <w:color w:val="FF0000"/>
+        </w:rPr>
+        <w:t xml:space="preserve">No se añade la posibilidad de abrir un archivo guardado en disco porque de abrirse que se leería? Solo la primera línea? Y si hay </w:t>
+      </w:r>
+      <w:proofErr w:type="spellStart"/>
+      <w:r>
+        <w:rPr>
+          <w:color w:val="FF0000"/>
+        </w:rPr>
+        <w:t>mas</w:t>
+      </w:r>
+      <w:proofErr w:type="spellEnd"/>
+      <w:r>
+        <w:rPr>
+          <w:color w:val="FF0000"/>
+        </w:rPr>
+        <w:t>? Que caracteres permitidos, ascii</w:t>
+      </w:r>
       <w:bookmarkStart w:id="0" w:name="_GoBack"/>
       <w:bookmarkEnd w:id="0"/>
+      <w:r>
+        <w:rPr>
+          <w:color w:val="FF0000"/>
+        </w:rPr>
+        <w:t>?</w:t>
+      </w:r>
+    </w:p>
+    <w:p>
+      <w:pPr>
+        <w:rPr>
+          <w:color w:val="FF0000"/>
+        </w:rPr>
+      </w:pPr>
+    </w:p>
+    <w:p>
+      <w:pPr>
+        <w:rPr>
+          <w:color w:val="FF0000"/>
+        </w:rPr>
+      </w:pPr>
     </w:p>
     <w:p/>
     <w:sectPr>

</xml_diff>